<commit_message>
Weekly Report Summer Wk1
Timesheet and Weekly Report for Summer Week 1
</commit_message>
<xml_diff>
--- a/Documents/Management/Managers' Weekly Reports & QA Metrics/Paul Mathema/WeekLy Reports.docx
+++ b/Documents/Management/Managers' Weekly Reports & QA Metrics/Paul Mathema/WeekLy Reports.docx
@@ -4973,8 +4973,6 @@
               </w:rPr>
               <w:t xml:space="preserve"> is called</w:t>
             </w:r>
-            <w:bookmarkStart w:id="0" w:name="_GoBack"/>
-            <w:bookmarkEnd w:id="0"/>
             <w:r>
               <w:rPr>
                 <w:rFonts w:ascii="Century Gothic" w:hAnsi="Century Gothic"/>
@@ -5539,13 +5537,25 @@
               <w:rPr>
                 <w:rFonts w:ascii="Century Gothic" w:hAnsi="Century Gothic"/>
               </w:rPr>
-              <w:t xml:space="preserve"> To c</w:t>
-            </w:r>
-            <w:r>
-              <w:rPr>
-                <w:rFonts w:ascii="Century Gothic" w:hAnsi="Century Gothic"/>
-              </w:rPr>
-              <w:t xml:space="preserve">heck </w:t>
+              <w:t>C</w:t>
+            </w:r>
+            <w:r>
+              <w:rPr>
+                <w:rFonts w:ascii="Century Gothic" w:hAnsi="Century Gothic"/>
+              </w:rPr>
+              <w:t>heck</w:t>
+            </w:r>
+            <w:r>
+              <w:rPr>
+                <w:rFonts w:ascii="Century Gothic" w:hAnsi="Century Gothic"/>
+              </w:rPr>
+              <w:t>ed</w:t>
+            </w:r>
+            <w:r>
+              <w:rPr>
+                <w:rFonts w:ascii="Century Gothic" w:hAnsi="Century Gothic"/>
+              </w:rPr>
+              <w:t xml:space="preserve"> </w:t>
             </w:r>
             <w:proofErr w:type="spellStart"/>
             <w:r>
@@ -5588,25 +5598,19 @@
               <w:rPr>
                 <w:rFonts w:ascii="Century Gothic" w:hAnsi="Century Gothic"/>
               </w:rPr>
-              <w:t xml:space="preserve"> To  Backup</w:t>
-            </w:r>
-            <w:r>
-              <w:rPr>
-                <w:rFonts w:ascii="Century Gothic" w:hAnsi="Century Gothic"/>
-              </w:rPr>
-              <w:t xml:space="preserve"> copies of the code file(</w:t>
-            </w:r>
-            <w:r>
-              <w:rPr>
-                <w:rFonts w:ascii="Century Gothic" w:hAnsi="Century Gothic"/>
-              </w:rPr>
-              <w:t>at least twice a week</w:t>
-            </w:r>
-            <w:r>
-              <w:rPr>
-                <w:rFonts w:ascii="Century Gothic" w:hAnsi="Century Gothic"/>
-              </w:rPr>
-              <w:t>)</w:t>
+              <w:t>Backup</w:t>
+            </w:r>
+            <w:r>
+              <w:rPr>
+                <w:rFonts w:ascii="Century Gothic" w:hAnsi="Century Gothic"/>
+              </w:rPr>
+              <w:t xml:space="preserve"> copies of the code file</w:t>
+            </w:r>
+            <w:r>
+              <w:rPr>
+                <w:rFonts w:ascii="Century Gothic" w:hAnsi="Century Gothic"/>
+              </w:rPr>
+              <w:t xml:space="preserve"> done on 24/04/14 and 25/04/14.</w:t>
             </w:r>
           </w:p>
           <w:p>
@@ -5623,51 +5627,49 @@
               <w:rPr>
                 <w:rFonts w:ascii="Century Gothic" w:hAnsi="Century Gothic"/>
               </w:rPr>
-              <w:t xml:space="preserve">To </w:t>
-            </w:r>
-            <w:r>
-              <w:rPr>
-                <w:rFonts w:ascii="Century Gothic" w:hAnsi="Century Gothic"/>
-              </w:rPr>
-              <w:t>work</w:t>
-            </w:r>
-            <w:r>
-              <w:rPr>
-                <w:rFonts w:ascii="Century Gothic" w:hAnsi="Century Gothic"/>
-              </w:rPr>
-              <w:t xml:space="preserve"> Audio</w:t>
-            </w:r>
-            <w:r>
-              <w:rPr>
-                <w:rFonts w:ascii="Century Gothic" w:hAnsi="Century Gothic"/>
-              </w:rPr>
-              <w:t>-Controller Class</w:t>
-            </w:r>
-            <w:r>
-              <w:rPr>
-                <w:rFonts w:ascii="Century Gothic" w:hAnsi="Century Gothic"/>
-              </w:rPr>
-              <w:t xml:space="preserve"> with Sam</w:t>
-            </w:r>
-            <w:r>
-              <w:rPr>
-                <w:rFonts w:ascii="Century Gothic" w:hAnsi="Century Gothic"/>
-              </w:rPr>
-              <w:t xml:space="preserve"> (now Sprint 4</w:t>
-            </w:r>
-            <w:r>
-              <w:rPr>
-                <w:rFonts w:ascii="Century Gothic" w:hAnsi="Century Gothic"/>
-              </w:rPr>
-              <w:t>)</w:t>
-            </w:r>
-          </w:p>
-          <w:p>
-            <w:pPr>
-              <w:rPr>
-                <w:rFonts w:ascii="Century Gothic" w:hAnsi="Century Gothic"/>
-              </w:rPr>
-            </w:pPr>
+              <w:t xml:space="preserve">Await assistance on </w:t>
+            </w:r>
+            <w:r>
+              <w:rPr>
+                <w:rFonts w:ascii="Century Gothic" w:hAnsi="Century Gothic"/>
+              </w:rPr>
+              <w:t>Audio</w:t>
+            </w:r>
+            <w:r>
+              <w:rPr>
+                <w:rFonts w:ascii="Century Gothic" w:hAnsi="Century Gothic"/>
+              </w:rPr>
+              <w:t>-Controller Class with Sam</w:t>
+            </w:r>
+            <w:r>
+              <w:rPr>
+                <w:rFonts w:ascii="Century Gothic" w:hAnsi="Century Gothic"/>
+              </w:rPr>
+              <w:t xml:space="preserve"> (Sprint 3</w:t>
+            </w:r>
+            <w:r>
+              <w:rPr>
+                <w:rFonts w:ascii="Century Gothic" w:hAnsi="Century Gothic"/>
+              </w:rPr>
+              <w:t xml:space="preserve">). </w:t>
+            </w:r>
+          </w:p>
+          <w:p>
+            <w:pPr>
+              <w:numPr>
+                <w:ilvl w:val="0"/>
+                <w:numId w:val="5"/>
+              </w:numPr>
+              <w:rPr>
+                <w:rFonts w:ascii="Century Gothic" w:hAnsi="Century Gothic"/>
+              </w:rPr>
+            </w:pPr>
+            <w:r>
+              <w:rPr>
+                <w:rFonts w:ascii="Century Gothic" w:hAnsi="Century Gothic"/>
+              </w:rPr>
+              <w:t>To work on Timers Class with Steve (now Sprint 4)</w:t>
+            </w:r>
           </w:p>
         </w:tc>
       </w:tr>
@@ -5720,6 +5722,12 @@
                 <w:rFonts w:ascii="Century Gothic" w:hAnsi="Century Gothic"/>
               </w:rPr>
             </w:pPr>
+            <w:r>
+              <w:rPr>
+                <w:rFonts w:ascii="Century Gothic" w:hAnsi="Century Gothic"/>
+              </w:rPr>
+              <w:t xml:space="preserve">Audio-Controller does not stop Audio when new slide is called. </w:t>
+            </w:r>
           </w:p>
           <w:p>
             <w:pPr>
@@ -6030,19 +6038,7 @@
               <w:rPr>
                 <w:rFonts w:ascii="Century Gothic" w:hAnsi="Century Gothic"/>
               </w:rPr>
-              <w:t xml:space="preserve">Yes. Weekending </w:t>
-            </w:r>
-            <w:r>
-              <w:rPr>
-                <w:rFonts w:ascii="Century Gothic" w:hAnsi="Century Gothic"/>
-              </w:rPr>
-              <w:t>0</w:t>
-            </w:r>
-            <w:r>
-              <w:rPr>
-                <w:rFonts w:ascii="Century Gothic" w:hAnsi="Century Gothic"/>
-              </w:rPr>
-              <w:t>0/04</w:t>
+              <w:t>Yes. Weekending 28/04</w:t>
             </w:r>
             <w:r>
               <w:rPr>
@@ -6073,6 +6069,809 @@
         </w:rPr>
       </w:pPr>
     </w:p>
+    <w:p>
+      <w:pPr>
+        <w:rPr>
+          <w:rFonts w:ascii="Century Gothic" w:hAnsi="Century Gothic"/>
+        </w:rPr>
+      </w:pPr>
+    </w:p>
+    <w:p>
+      <w:pPr>
+        <w:rPr>
+          <w:rFonts w:ascii="Century Gothic" w:hAnsi="Century Gothic"/>
+        </w:rPr>
+      </w:pPr>
+    </w:p>
+    <w:p>
+      <w:pPr>
+        <w:rPr>
+          <w:rFonts w:ascii="Century Gothic" w:hAnsi="Century Gothic"/>
+        </w:rPr>
+      </w:pPr>
+    </w:p>
+    <w:p>
+      <w:pPr>
+        <w:rPr>
+          <w:rFonts w:ascii="Century Gothic" w:hAnsi="Century Gothic"/>
+        </w:rPr>
+      </w:pPr>
+    </w:p>
+    <w:p>
+      <w:pPr>
+        <w:rPr>
+          <w:rFonts w:ascii="Century Gothic" w:hAnsi="Century Gothic"/>
+        </w:rPr>
+      </w:pPr>
+    </w:p>
+    <w:p>
+      <w:pPr>
+        <w:rPr>
+          <w:rFonts w:ascii="Century Gothic" w:hAnsi="Century Gothic"/>
+        </w:rPr>
+      </w:pPr>
+    </w:p>
+    <w:p>
+      <w:pPr>
+        <w:rPr>
+          <w:rFonts w:ascii="Century Gothic" w:hAnsi="Century Gothic"/>
+        </w:rPr>
+      </w:pPr>
+    </w:p>
+    <w:p>
+      <w:pPr>
+        <w:rPr>
+          <w:rFonts w:ascii="Century Gothic" w:hAnsi="Century Gothic"/>
+        </w:rPr>
+      </w:pPr>
+    </w:p>
+    <w:p>
+      <w:pPr>
+        <w:rPr>
+          <w:rFonts w:ascii="Century Gothic" w:hAnsi="Century Gothic"/>
+        </w:rPr>
+      </w:pPr>
+    </w:p>
+    <w:p>
+      <w:pPr>
+        <w:rPr>
+          <w:rFonts w:ascii="Century Gothic" w:hAnsi="Century Gothic"/>
+        </w:rPr>
+      </w:pPr>
+    </w:p>
+    <w:p>
+      <w:pPr>
+        <w:rPr>
+          <w:rFonts w:ascii="Century Gothic" w:hAnsi="Century Gothic"/>
+        </w:rPr>
+      </w:pPr>
+    </w:p>
+    <w:p>
+      <w:pPr>
+        <w:rPr>
+          <w:rFonts w:ascii="Century Gothic" w:hAnsi="Century Gothic"/>
+        </w:rPr>
+      </w:pPr>
+    </w:p>
+    <w:p>
+      <w:pPr>
+        <w:rPr>
+          <w:rFonts w:ascii="Century Gothic" w:hAnsi="Century Gothic"/>
+        </w:rPr>
+      </w:pPr>
+    </w:p>
+    <w:p>
+      <w:pPr>
+        <w:rPr>
+          <w:rFonts w:ascii="Century Gothic" w:hAnsi="Century Gothic"/>
+        </w:rPr>
+      </w:pPr>
+    </w:p>
+    <w:p>
+      <w:pPr>
+        <w:rPr>
+          <w:rFonts w:ascii="Century Gothic" w:hAnsi="Century Gothic"/>
+        </w:rPr>
+      </w:pPr>
+    </w:p>
+    <w:p>
+      <w:pPr>
+        <w:rPr>
+          <w:rFonts w:ascii="Century Gothic" w:hAnsi="Century Gothic"/>
+        </w:rPr>
+      </w:pPr>
+    </w:p>
+    <w:p>
+      <w:pPr>
+        <w:rPr>
+          <w:rFonts w:ascii="Century Gothic" w:hAnsi="Century Gothic"/>
+        </w:rPr>
+      </w:pPr>
+    </w:p>
+    <w:tbl>
+      <w:tblPr>
+        <w:tblStyle w:val="TableGrid"/>
+        <w:tblW w:w="10386" w:type="dxa"/>
+        <w:tblInd w:w="-743" w:type="dxa"/>
+        <w:tblLook w:val="04A0" w:firstRow="1" w:lastRow="0" w:firstColumn="1" w:lastColumn="0" w:noHBand="0" w:noVBand="1"/>
+      </w:tblPr>
+      <w:tblGrid>
+        <w:gridCol w:w="3648"/>
+        <w:gridCol w:w="2193"/>
+        <w:gridCol w:w="4545"/>
+      </w:tblGrid>
+      <w:tr>
+        <w:trPr>
+          <w:trHeight w:val="658"/>
+        </w:trPr>
+        <w:tc>
+          <w:tcPr>
+            <w:tcW w:w="3648" w:type="dxa"/>
+            <w:vMerge w:val="restart"/>
+          </w:tcPr>
+          <w:p>
+            <w:pPr>
+              <w:rPr>
+                <w:rFonts w:ascii="Century Gothic" w:hAnsi="Century Gothic"/>
+                <w:sz w:val="28"/>
+                <w:szCs w:val="28"/>
+              </w:rPr>
+            </w:pPr>
+            <w:r>
+              <w:rPr>
+                <w:rFonts w:ascii="Century Gothic" w:hAnsi="Century Gothic"/>
+                <w:color w:val="EB817D"/>
+                <w:sz w:val="28"/>
+                <w:szCs w:val="28"/>
+              </w:rPr>
+              <w:t>Work Beginning: 28/04</w:t>
+            </w:r>
+            <w:r>
+              <w:rPr>
+                <w:rFonts w:ascii="Century Gothic" w:hAnsi="Century Gothic"/>
+                <w:color w:val="EB817D"/>
+                <w:sz w:val="28"/>
+                <w:szCs w:val="28"/>
+              </w:rPr>
+              <w:t>/2014</w:t>
+            </w:r>
+          </w:p>
+        </w:tc>
+        <w:tc>
+          <w:tcPr>
+            <w:tcW w:w="2193" w:type="dxa"/>
+          </w:tcPr>
+          <w:p>
+            <w:pPr>
+              <w:rPr>
+                <w:rFonts w:ascii="Century Gothic" w:hAnsi="Century Gothic"/>
+              </w:rPr>
+            </w:pPr>
+            <w:r>
+              <w:rPr>
+                <w:rFonts w:ascii="Century Gothic" w:hAnsi="Century Gothic"/>
+              </w:rPr>
+              <w:t>Work Summary</w:t>
+            </w:r>
+          </w:p>
+        </w:tc>
+        <w:tc>
+          <w:tcPr>
+            <w:tcW w:w="4545" w:type="dxa"/>
+          </w:tcPr>
+          <w:p>
+            <w:pPr>
+              <w:rPr>
+                <w:rFonts w:ascii="Century Gothic" w:hAnsi="Century Gothic"/>
+              </w:rPr>
+            </w:pPr>
+          </w:p>
+          <w:p>
+            <w:pPr>
+              <w:numPr>
+                <w:ilvl w:val="0"/>
+                <w:numId w:val="6"/>
+              </w:numPr>
+              <w:rPr>
+                <w:rFonts w:ascii="Century Gothic" w:hAnsi="Century Gothic"/>
+              </w:rPr>
+            </w:pPr>
+            <w:r>
+              <w:rPr>
+                <w:rFonts w:ascii="Century Gothic" w:hAnsi="Century Gothic"/>
+              </w:rPr>
+              <w:t xml:space="preserve"> To c</w:t>
+            </w:r>
+            <w:r>
+              <w:rPr>
+                <w:rFonts w:ascii="Century Gothic" w:hAnsi="Century Gothic"/>
+              </w:rPr>
+              <w:t xml:space="preserve">heck </w:t>
+            </w:r>
+            <w:proofErr w:type="spellStart"/>
+            <w:r>
+              <w:rPr>
+                <w:rFonts w:ascii="Century Gothic" w:hAnsi="Century Gothic"/>
+              </w:rPr>
+              <w:t>Github</w:t>
+            </w:r>
+            <w:proofErr w:type="spellEnd"/>
+            <w:r>
+              <w:rPr>
+                <w:rFonts w:ascii="Century Gothic" w:hAnsi="Century Gothic"/>
+              </w:rPr>
+              <w:t xml:space="preserve"> and Jira services (</w:t>
+            </w:r>
+            <w:r>
+              <w:rPr>
+                <w:rFonts w:ascii="Century Gothic" w:hAnsi="Century Gothic"/>
+              </w:rPr>
+              <w:t xml:space="preserve">that </w:t>
+            </w:r>
+            <w:r>
+              <w:rPr>
+                <w:rFonts w:ascii="Century Gothic" w:hAnsi="Century Gothic"/>
+              </w:rPr>
+              <w:t>are active almost on daily basis)</w:t>
+            </w:r>
+          </w:p>
+          <w:p>
+            <w:pPr>
+              <w:numPr>
+                <w:ilvl w:val="0"/>
+                <w:numId w:val="3"/>
+              </w:numPr>
+              <w:rPr>
+                <w:rFonts w:ascii="Century Gothic" w:hAnsi="Century Gothic"/>
+              </w:rPr>
+            </w:pPr>
+            <w:r>
+              <w:rPr>
+                <w:rFonts w:ascii="Century Gothic" w:hAnsi="Century Gothic"/>
+              </w:rPr>
+              <w:t xml:space="preserve"> To  Backup</w:t>
+            </w:r>
+            <w:r>
+              <w:rPr>
+                <w:rFonts w:ascii="Century Gothic" w:hAnsi="Century Gothic"/>
+              </w:rPr>
+              <w:t xml:space="preserve"> copies of the code file(</w:t>
+            </w:r>
+            <w:r>
+              <w:rPr>
+                <w:rFonts w:ascii="Century Gothic" w:hAnsi="Century Gothic"/>
+              </w:rPr>
+              <w:t>at least twice a week</w:t>
+            </w:r>
+            <w:r>
+              <w:rPr>
+                <w:rFonts w:ascii="Century Gothic" w:hAnsi="Century Gothic"/>
+              </w:rPr>
+              <w:t>)</w:t>
+            </w:r>
+          </w:p>
+          <w:p>
+            <w:pPr>
+              <w:numPr>
+                <w:ilvl w:val="0"/>
+                <w:numId w:val="5"/>
+              </w:numPr>
+              <w:rPr>
+                <w:rFonts w:ascii="Century Gothic" w:hAnsi="Century Gothic"/>
+              </w:rPr>
+            </w:pPr>
+            <w:r>
+              <w:rPr>
+                <w:rFonts w:ascii="Century Gothic" w:hAnsi="Century Gothic"/>
+              </w:rPr>
+              <w:t>To work</w:t>
+            </w:r>
+            <w:r>
+              <w:rPr>
+                <w:rFonts w:ascii="Century Gothic" w:hAnsi="Century Gothic"/>
+              </w:rPr>
+              <w:t xml:space="preserve"> </w:t>
+            </w:r>
+            <w:r>
+              <w:rPr>
+                <w:rFonts w:ascii="Century Gothic" w:hAnsi="Century Gothic"/>
+              </w:rPr>
+              <w:t xml:space="preserve">on </w:t>
+            </w:r>
+            <w:r>
+              <w:rPr>
+                <w:rFonts w:ascii="Century Gothic" w:hAnsi="Century Gothic"/>
+              </w:rPr>
+              <w:t>Audio</w:t>
+            </w:r>
+            <w:r>
+              <w:rPr>
+                <w:rFonts w:ascii="Century Gothic" w:hAnsi="Century Gothic"/>
+              </w:rPr>
+              <w:t>-Controller Class with Sam ( Sprint 3</w:t>
+            </w:r>
+            <w:r>
+              <w:rPr>
+                <w:rFonts w:ascii="Century Gothic" w:hAnsi="Century Gothic"/>
+              </w:rPr>
+              <w:t>)</w:t>
+            </w:r>
+          </w:p>
+          <w:p>
+            <w:pPr>
+              <w:ind w:left="720"/>
+              <w:rPr>
+                <w:rFonts w:ascii="Century Gothic" w:hAnsi="Century Gothic"/>
+              </w:rPr>
+            </w:pPr>
+          </w:p>
+          <w:p>
+            <w:pPr>
+              <w:numPr>
+                <w:ilvl w:val="0"/>
+                <w:numId w:val="5"/>
+              </w:numPr>
+              <w:rPr>
+                <w:rFonts w:ascii="Century Gothic" w:hAnsi="Century Gothic"/>
+              </w:rPr>
+            </w:pPr>
+            <w:r>
+              <w:rPr>
+                <w:rFonts w:ascii="Century Gothic" w:hAnsi="Century Gothic"/>
+              </w:rPr>
+              <w:t xml:space="preserve"> To work on Timers Class with Steve (now Sprint 4</w:t>
+            </w:r>
+            <w:r>
+              <w:rPr>
+                <w:rFonts w:ascii="Century Gothic" w:hAnsi="Century Gothic"/>
+              </w:rPr>
+              <w:t>)</w:t>
+            </w:r>
+          </w:p>
+          <w:p>
+            <w:pPr>
+              <w:pStyle w:val="ListParagraph"/>
+              <w:rPr>
+                <w:rFonts w:ascii="Century Gothic" w:hAnsi="Century Gothic"/>
+              </w:rPr>
+            </w:pPr>
+          </w:p>
+          <w:p>
+            <w:pPr>
+              <w:numPr>
+                <w:ilvl w:val="0"/>
+                <w:numId w:val="5"/>
+              </w:numPr>
+              <w:rPr>
+                <w:rFonts w:ascii="Century Gothic" w:hAnsi="Century Gothic"/>
+              </w:rPr>
+            </w:pPr>
+            <w:r>
+              <w:rPr>
+                <w:rFonts w:ascii="Century Gothic" w:hAnsi="Century Gothic"/>
+              </w:rPr>
+              <w:t>To prepare Utilities budget report contribution (for week 4)</w:t>
+            </w:r>
+          </w:p>
+          <w:p>
+            <w:pPr>
+              <w:pStyle w:val="ListParagraph"/>
+              <w:rPr>
+                <w:rFonts w:ascii="Century Gothic" w:hAnsi="Century Gothic"/>
+              </w:rPr>
+            </w:pPr>
+          </w:p>
+          <w:p>
+            <w:pPr>
+              <w:rPr>
+                <w:rFonts w:ascii="Century Gothic" w:hAnsi="Century Gothic"/>
+              </w:rPr>
+            </w:pPr>
+          </w:p>
+          <w:p>
+            <w:pPr>
+              <w:ind w:left="720"/>
+              <w:rPr>
+                <w:rFonts w:ascii="Century Gothic" w:hAnsi="Century Gothic"/>
+              </w:rPr>
+            </w:pPr>
+          </w:p>
+          <w:p>
+            <w:pPr>
+              <w:ind w:left="720"/>
+              <w:rPr>
+                <w:rFonts w:ascii="Century Gothic" w:hAnsi="Century Gothic"/>
+              </w:rPr>
+            </w:pPr>
+          </w:p>
+          <w:p>
+            <w:pPr>
+              <w:rPr>
+                <w:rFonts w:ascii="Century Gothic" w:hAnsi="Century Gothic"/>
+              </w:rPr>
+            </w:pPr>
+          </w:p>
+        </w:tc>
+      </w:tr>
+      <w:tr>
+        <w:trPr>
+          <w:trHeight w:val="854"/>
+        </w:trPr>
+        <w:tc>
+          <w:tcPr>
+            <w:tcW w:w="3648" w:type="dxa"/>
+            <w:vMerge/>
+          </w:tcPr>
+          <w:p>
+            <w:pPr>
+              <w:rPr>
+                <w:rFonts w:ascii="Century Gothic" w:hAnsi="Century Gothic"/>
+                <w:sz w:val="28"/>
+                <w:szCs w:val="28"/>
+              </w:rPr>
+            </w:pPr>
+          </w:p>
+        </w:tc>
+        <w:tc>
+          <w:tcPr>
+            <w:tcW w:w="2193" w:type="dxa"/>
+          </w:tcPr>
+          <w:p>
+            <w:pPr>
+              <w:rPr>
+                <w:rFonts w:ascii="Century Gothic" w:hAnsi="Century Gothic"/>
+              </w:rPr>
+            </w:pPr>
+            <w:r>
+              <w:rPr>
+                <w:rFonts w:ascii="Century Gothic" w:hAnsi="Century Gothic"/>
+              </w:rPr>
+              <w:t>Issues</w:t>
+            </w:r>
+          </w:p>
+        </w:tc>
+        <w:tc>
+          <w:tcPr>
+            <w:tcW w:w="4545" w:type="dxa"/>
+          </w:tcPr>
+          <w:p>
+            <w:pPr>
+              <w:suppressAutoHyphens/>
+              <w:autoSpaceDN w:val="0"/>
+              <w:rPr>
+                <w:rFonts w:ascii="Century Gothic" w:hAnsi="Century Gothic"/>
+              </w:rPr>
+            </w:pPr>
+          </w:p>
+          <w:p>
+            <w:pPr>
+              <w:suppressAutoHyphens/>
+              <w:autoSpaceDN w:val="0"/>
+              <w:rPr>
+                <w:rFonts w:ascii="Century Gothic" w:hAnsi="Century Gothic"/>
+              </w:rPr>
+            </w:pPr>
+          </w:p>
+        </w:tc>
+      </w:tr>
+    </w:tbl>
+    <w:p>
+      <w:pPr>
+        <w:rPr>
+          <w:rFonts w:ascii="Century Gothic" w:hAnsi="Century Gothic"/>
+        </w:rPr>
+      </w:pPr>
+    </w:p>
+    <w:p>
+      <w:pPr>
+        <w:rPr>
+          <w:rFonts w:ascii="Century Gothic" w:hAnsi="Century Gothic"/>
+        </w:rPr>
+      </w:pPr>
+    </w:p>
+    <w:p>
+      <w:pPr>
+        <w:rPr>
+          <w:rFonts w:ascii="Century Gothic" w:hAnsi="Century Gothic"/>
+        </w:rPr>
+      </w:pPr>
+      <w:bookmarkStart w:id="0" w:name="_GoBack"/>
+      <w:bookmarkEnd w:id="0"/>
+    </w:p>
+    <w:p>
+      <w:pPr>
+        <w:rPr>
+          <w:rFonts w:ascii="Century Gothic" w:hAnsi="Century Gothic"/>
+        </w:rPr>
+      </w:pPr>
+    </w:p>
+    <w:p>
+      <w:pPr>
+        <w:rPr>
+          <w:rFonts w:ascii="Century Gothic" w:hAnsi="Century Gothic"/>
+        </w:rPr>
+      </w:pPr>
+    </w:p>
+    <w:p>
+      <w:pPr>
+        <w:rPr>
+          <w:rFonts w:ascii="Century Gothic" w:hAnsi="Century Gothic"/>
+        </w:rPr>
+      </w:pPr>
+    </w:p>
+    <w:tbl>
+      <w:tblPr>
+        <w:tblW w:w="10349" w:type="dxa"/>
+        <w:tblInd w:w="-743" w:type="dxa"/>
+        <w:tblBorders>
+          <w:top w:val="single" w:sz="4" w:space="0" w:color="000000"/>
+          <w:left w:val="single" w:sz="4" w:space="0" w:color="000000"/>
+          <w:bottom w:val="single" w:sz="4" w:space="0" w:color="000000"/>
+          <w:right w:val="single" w:sz="4" w:space="0" w:color="000000"/>
+          <w:insideH w:val="single" w:sz="4" w:space="0" w:color="000000"/>
+          <w:insideV w:val="single" w:sz="4" w:space="0" w:color="000000"/>
+        </w:tblBorders>
+        <w:tblLook w:val="00A0" w:firstRow="1" w:lastRow="0" w:firstColumn="1" w:lastColumn="0" w:noHBand="0" w:noVBand="0"/>
+      </w:tblPr>
+      <w:tblGrid>
+        <w:gridCol w:w="1840"/>
+        <w:gridCol w:w="4681"/>
+        <w:gridCol w:w="3828"/>
+      </w:tblGrid>
+      <w:tr>
+        <w:tc>
+          <w:tcPr>
+            <w:tcW w:w="1840" w:type="dxa"/>
+            <w:shd w:val="clear" w:color="auto" w:fill="E5B8B7"/>
+          </w:tcPr>
+          <w:p>
+            <w:pPr>
+              <w:rPr>
+                <w:rFonts w:ascii="Century Gothic" w:hAnsi="Century Gothic"/>
+                <w:b/>
+              </w:rPr>
+            </w:pPr>
+            <w:r>
+              <w:rPr>
+                <w:rFonts w:ascii="Century Gothic" w:hAnsi="Century Gothic"/>
+                <w:b/>
+              </w:rPr>
+              <w:t>Metric</w:t>
+            </w:r>
+          </w:p>
+        </w:tc>
+        <w:tc>
+          <w:tcPr>
+            <w:tcW w:w="4681" w:type="dxa"/>
+            <w:shd w:val="clear" w:color="auto" w:fill="E5B8B7"/>
+          </w:tcPr>
+          <w:p>
+            <w:pPr>
+              <w:rPr>
+                <w:rFonts w:ascii="Century Gothic" w:hAnsi="Century Gothic"/>
+                <w:b/>
+              </w:rPr>
+            </w:pPr>
+            <w:r>
+              <w:rPr>
+                <w:rFonts w:ascii="Century Gothic" w:hAnsi="Century Gothic"/>
+                <w:b/>
+              </w:rPr>
+              <w:t>How measured</w:t>
+            </w:r>
+          </w:p>
+        </w:tc>
+        <w:tc>
+          <w:tcPr>
+            <w:tcW w:w="3828" w:type="dxa"/>
+            <w:shd w:val="clear" w:color="auto" w:fill="E5B8B7"/>
+          </w:tcPr>
+          <w:p>
+            <w:pPr>
+              <w:rPr>
+                <w:rFonts w:ascii="Century Gothic" w:hAnsi="Century Gothic"/>
+                <w:b/>
+              </w:rPr>
+            </w:pPr>
+            <w:r>
+              <w:rPr>
+                <w:rFonts w:ascii="Century Gothic" w:hAnsi="Century Gothic"/>
+                <w:b/>
+              </w:rPr>
+              <w:t>Achieved (Yes/No with Comments)</w:t>
+            </w:r>
+            <w:r>
+              <w:rPr>
+                <w:rFonts w:ascii="Century Gothic" w:hAnsi="Century Gothic"/>
+                <w:b/>
+              </w:rPr>
+              <w:t>Weekending 00/04</w:t>
+            </w:r>
+          </w:p>
+        </w:tc>
+      </w:tr>
+      <w:tr>
+        <w:tc>
+          <w:tcPr>
+            <w:tcW w:w="1840" w:type="dxa"/>
+          </w:tcPr>
+          <w:p>
+            <w:pPr>
+              <w:rPr>
+                <w:rFonts w:ascii="Century Gothic" w:hAnsi="Century Gothic"/>
+              </w:rPr>
+            </w:pPr>
+            <w:r>
+              <w:rPr>
+                <w:rFonts w:ascii="Century Gothic" w:hAnsi="Century Gothic"/>
+              </w:rPr>
+              <w:t>Tool failures</w:t>
+            </w:r>
+          </w:p>
+        </w:tc>
+        <w:tc>
+          <w:tcPr>
+            <w:tcW w:w="4681" w:type="dxa"/>
+          </w:tcPr>
+          <w:p>
+            <w:pPr>
+              <w:rPr>
+                <w:rFonts w:ascii="Century Gothic" w:hAnsi="Century Gothic"/>
+              </w:rPr>
+            </w:pPr>
+            <w:r>
+              <w:rPr>
+                <w:rFonts w:ascii="Century Gothic" w:hAnsi="Century Gothic"/>
+              </w:rPr>
+              <w:t>Keep a record of what failed and restoration time</w:t>
+            </w:r>
+          </w:p>
+        </w:tc>
+        <w:tc>
+          <w:tcPr>
+            <w:tcW w:w="3828" w:type="dxa"/>
+          </w:tcPr>
+          <w:p>
+            <w:pPr>
+              <w:rPr>
+                <w:rFonts w:ascii="Century Gothic" w:hAnsi="Century Gothic"/>
+              </w:rPr>
+            </w:pPr>
+            <w:r>
+              <w:rPr>
+                <w:rFonts w:ascii="Century Gothic" w:hAnsi="Century Gothic"/>
+              </w:rPr>
+              <w:t>Yes -Nil</w:t>
+            </w:r>
+            <w:r>
+              <w:rPr>
+                <w:rFonts w:ascii="Century Gothic" w:hAnsi="Century Gothic"/>
+              </w:rPr>
+              <w:t xml:space="preserve"> reported failure</w:t>
+            </w:r>
+            <w:r>
+              <w:rPr>
+                <w:rFonts w:ascii="Century Gothic" w:hAnsi="Century Gothic"/>
+              </w:rPr>
+              <w:t>s</w:t>
+            </w:r>
+            <w:r>
+              <w:rPr>
+                <w:rFonts w:ascii="Century Gothic" w:hAnsi="Century Gothic"/>
+              </w:rPr>
+              <w:t xml:space="preserve"> on </w:t>
+            </w:r>
+            <w:proofErr w:type="spellStart"/>
+            <w:r>
+              <w:rPr>
+                <w:rFonts w:ascii="Century Gothic" w:hAnsi="Century Gothic"/>
+              </w:rPr>
+              <w:t>GitHub</w:t>
+            </w:r>
+            <w:proofErr w:type="spellEnd"/>
+            <w:r>
+              <w:rPr>
+                <w:rFonts w:ascii="Century Gothic" w:hAnsi="Century Gothic"/>
+              </w:rPr>
+              <w:t xml:space="preserve"> </w:t>
+            </w:r>
+            <w:r>
+              <w:rPr>
+                <w:rFonts w:ascii="Century Gothic" w:hAnsi="Century Gothic"/>
+              </w:rPr>
+              <w:t xml:space="preserve">and Jira </w:t>
+            </w:r>
+          </w:p>
+          <w:p>
+            <w:pPr>
+              <w:rPr>
+                <w:rFonts w:ascii="Century Gothic" w:hAnsi="Century Gothic"/>
+              </w:rPr>
+            </w:pPr>
+            <w:r>
+              <w:rPr>
+                <w:rFonts w:ascii="Century Gothic" w:hAnsi="Century Gothic"/>
+              </w:rPr>
+              <w:t>(.)</w:t>
+            </w:r>
+          </w:p>
+        </w:tc>
+      </w:tr>
+      <w:tr>
+        <w:tc>
+          <w:tcPr>
+            <w:tcW w:w="1840" w:type="dxa"/>
+          </w:tcPr>
+          <w:p>
+            <w:pPr>
+              <w:rPr>
+                <w:rFonts w:ascii="Century Gothic" w:hAnsi="Century Gothic"/>
+              </w:rPr>
+            </w:pPr>
+            <w:r>
+              <w:rPr>
+                <w:rFonts w:ascii="Century Gothic" w:hAnsi="Century Gothic"/>
+              </w:rPr>
+              <w:t>Company satisfaction</w:t>
+            </w:r>
+          </w:p>
+        </w:tc>
+        <w:tc>
+          <w:tcPr>
+            <w:tcW w:w="4681" w:type="dxa"/>
+          </w:tcPr>
+          <w:p>
+            <w:pPr>
+              <w:rPr>
+                <w:rFonts w:ascii="Century Gothic" w:hAnsi="Century Gothic"/>
+              </w:rPr>
+            </w:pPr>
+            <w:r>
+              <w:rPr>
+                <w:rFonts w:ascii="Century Gothic" w:hAnsi="Century Gothic"/>
+              </w:rPr>
+              <w:t>Internal feedback from tools</w:t>
+            </w:r>
+          </w:p>
+        </w:tc>
+        <w:tc>
+          <w:tcPr>
+            <w:tcW w:w="3828" w:type="dxa"/>
+          </w:tcPr>
+          <w:p>
+            <w:pPr>
+              <w:rPr>
+                <w:rFonts w:ascii="Century Gothic" w:hAnsi="Century Gothic"/>
+              </w:rPr>
+            </w:pPr>
+            <w:r>
+              <w:rPr>
+                <w:rFonts w:ascii="Century Gothic" w:hAnsi="Century Gothic"/>
+              </w:rPr>
+              <w:t>Yes. Weekending 00/04</w:t>
+            </w:r>
+            <w:r>
+              <w:rPr>
+                <w:rFonts w:ascii="Century Gothic" w:hAnsi="Century Gothic"/>
+              </w:rPr>
+              <w:t>/14 the tools have been availa</w:t>
+            </w:r>
+            <w:r>
+              <w:rPr>
+                <w:rFonts w:ascii="Century Gothic" w:hAnsi="Century Gothic"/>
+              </w:rPr>
+              <w:t>ble for company use without</w:t>
+            </w:r>
+            <w:r>
+              <w:rPr>
+                <w:rFonts w:ascii="Century Gothic" w:hAnsi="Century Gothic"/>
+              </w:rPr>
+              <w:t xml:space="preserve"> disruptions.</w:t>
+            </w:r>
+          </w:p>
+        </w:tc>
+      </w:tr>
+    </w:tbl>
     <w:p>
       <w:pPr>
         <w:rPr>
@@ -6204,7 +7003,7 @@
         <w:sz w:val="21"/>
         <w:szCs w:val="21"/>
       </w:rPr>
-      <w:t>6</w:t>
+      <w:t>8</w:t>
     </w:r>
     <w:r>
       <w:rPr>

</xml_diff>